<commit_message>
Nelly did some nitpicking (we dealt with it)
</commit_message>
<xml_diff>
--- a/Information/GDD.docx
+++ b/Information/GDD.docx
@@ -234,8 +234,6 @@
       <w:r>
         <w:t>Gruppenmitglieder:</w:t>
       </w:r>
-      <w:bookmarkStart w:id="0" w:name="_GoBack"/>
-      <w:bookmarkEnd w:id="0"/>
     </w:p>
     <w:p>
       <w:pPr>
@@ -245,7 +243,12 @@
         </w:numPr>
       </w:pPr>
       <w:r>
-        <w:t>Cetin, Emre Kaan</w:t>
+        <w:t>Ç</w:t>
+      </w:r>
+      <w:bookmarkStart w:id="0" w:name="_GoBack"/>
+      <w:bookmarkEnd w:id="0"/>
+      <w:r>
+        <w:t>etin, Emre Kaan</w:t>
       </w:r>
     </w:p>
     <w:p>
@@ -507,11 +510,6 @@
     </w:p>
     <w:p>
       <w:pPr>
-        <w:pStyle w:val="BodyText"/>
-      </w:pPr>
-    </w:p>
-    <w:p>
-      <w:pPr>
         <w:rPr>
           <w:lang w:val="en-GB"/>
         </w:rPr>
@@ -519,6 +517,13 @@
     </w:p>
     <w:p>
       <w:pPr>
+        <w:rPr>
+          <w:lang w:val="en-GB"/>
+        </w:rPr>
+      </w:pPr>
+    </w:p>
+    <w:p>
+      <w:pPr>
         <w:pStyle w:val="Heading2"/>
       </w:pPr>
       <w:r>
@@ -553,7 +558,13 @@
     </w:p>
     <w:p>
       <w:r>
-        <w:t>Der Spieler erforscht eine zerstörte Welt, dabei hat der Spieler die Fähigkeit zu einem Zeitpunkt wenige Minuten vor Eintritt des Unglücks zurückzureisen.</w:t>
+        <w:t xml:space="preserve">Der Spieler erforscht eine zerstörte Welt, dabei hat </w:t>
+      </w:r>
+      <w:r>
+        <w:t>er</w:t>
+      </w:r>
+      <w:r>
+        <w:t xml:space="preserve"> die Fähigkeit zu einem Zeitpunkt wenige Minuten vor Eintritt des Unglücks zurückzureisen.</w:t>
       </w:r>
     </w:p>
     <w:p>
@@ -584,7 +595,13 @@
         <w:br/>
       </w:r>
       <w:r>
-        <w:t>Nach dem Absturz seines Raumschiffes erwacht der Spieler in einer zerstörten Kolonie auf einem Planeten. Anschließend absolviert der Spieler ein grundlegendes Tutorial und wird anschließend in die Welt entlassen.</w:t>
+        <w:t xml:space="preserve">Nach dem Absturz seines Raumschiffes erwacht der Spieler in einer zerstörten Kolonie auf einem Planeten. Anschließend absolviert der Spieler ein grundlegendes Tutorial und wird </w:t>
+      </w:r>
+      <w:r>
+        <w:t>daraufhin</w:t>
+      </w:r>
+      <w:r>
+        <w:t xml:space="preserve"> in die Welt entlassen.</w:t>
       </w:r>
     </w:p>
     <w:p>
@@ -631,7 +648,13 @@
     </w:p>
     <w:p>
       <w:r>
-        <w:t>Der Spieler bewegt die Spielfigur mit den WASD-Tasten ausgerüstete Gegenstände können mit den Maustasten benutzt werden. Je nach Interaktion und Bewegung wird eine Animation des Gegenstands oder der Spielfigur abgespielt.</w:t>
+        <w:t>Der Spieler bewegt die Spielfigur mit den WASD-Tasten</w:t>
+      </w:r>
+      <w:r>
+        <w:t xml:space="preserve"> und</w:t>
+      </w:r>
+      <w:r>
+        <w:t xml:space="preserve"> ausgerüstete Gegenstände können mit den Maustasten benutzt werden. Je nach Interaktion und Bewegung wird eine Animation des Gegenstands oder der Spielfigur abgespielt.</w:t>
       </w:r>
     </w:p>
     <w:p/>
@@ -668,7 +691,13 @@
       </w:r>
       <w:proofErr w:type="spellEnd"/>
       <w:r>
-        <w:t xml:space="preserve"> zur Auflösung des Mysteriums der Katastrophe.</w:t>
+        <w:t xml:space="preserve"> zur Auflösung des Mysteriums </w:t>
+      </w:r>
+      <w:r>
+        <w:t>rund um die</w:t>
+      </w:r>
+      <w:r>
+        <w:t xml:space="preserve"> Katastrophe.</w:t>
       </w:r>
     </w:p>
     <w:p>
@@ -700,13 +729,7 @@
         <w:ind w:left="0"/>
       </w:pPr>
       <w:r>
-        <w:t xml:space="preserve">Der Spieler hat eine begrenzte Menge an Lebenspunkten. Fallen diese auf 0, dann stirbt der Charakter des Spielers, wodurch </w:t>
-      </w:r>
-      <w:r>
-        <w:t xml:space="preserve">dieser an einem Checkpoint erneut </w:t>
-      </w:r>
-      <w:r>
-        <w:t>anfangen kann.</w:t>
+        <w:t>Der Spieler hat eine begrenzte Menge an Lebenspunkten. Fallen diese auf 0, dann stirbt der Charakter des Spielers, wodurch dieser an einem Checkpoint erneut anfangen kann.</w:t>
       </w:r>
     </w:p>
     <w:p/>
@@ -725,78 +748,18 @@
     </w:p>
     <w:p>
       <w:r>
-        <w:t xml:space="preserve">Während die Zeit in der Gegenwart </w:t>
-      </w:r>
-      <w:r>
-        <w:t>linear</w:t>
-      </w:r>
-      <w:r>
-        <w:t xml:space="preserve"> verläuft</w:t>
-      </w:r>
-      <w:r>
-        <w:t>,</w:t>
-      </w:r>
-      <w:r>
-        <w:t xml:space="preserve"> befindet sich die Vergangenheit in einer sich immer weiter wiederholenden Zeitschleife.</w:t>
-      </w:r>
-    </w:p>
-    <w:p>
-      <w:r>
-        <w:t>Wenn der Spieler zu</w:t>
-      </w:r>
-      <w:r>
-        <w:t>m</w:t>
-      </w:r>
-      <w:r>
-        <w:t xml:space="preserve"> erste</w:t>
-      </w:r>
-      <w:r>
-        <w:t>n</w:t>
-      </w:r>
-      <w:r>
-        <w:t xml:space="preserve"> </w:t>
-      </w:r>
-      <w:r>
-        <w:t>M</w:t>
-      </w:r>
-      <w:r>
-        <w:t>al in die Verga</w:t>
-      </w:r>
-      <w:r>
-        <w:t>n</w:t>
-      </w:r>
-      <w:r>
-        <w:t>genheit rei</w:t>
-      </w:r>
-      <w:r>
-        <w:t>s</w:t>
-      </w:r>
-      <w:r>
-        <w:t>t</w:t>
-      </w:r>
-      <w:r>
-        <w:t>,</w:t>
-      </w:r>
-      <w:r>
-        <w:t xml:space="preserve"> </w:t>
-      </w:r>
-      <w:r>
-        <w:t>bleibt ihm eine bestimmte Zeit</w:t>
-      </w:r>
-      <w:r>
-        <w:t xml:space="preserve"> bis zu der Katastrophe</w:t>
-      </w:r>
-      <w:r>
-        <w:t xml:space="preserve"> -</w:t>
-      </w:r>
-      <w:r>
-        <w:t xml:space="preserve"> Dies </w:t>
-      </w:r>
-      <w:r>
-        <w:t>i</w:t>
-      </w:r>
-      <w:r>
-        <w:t xml:space="preserve">st der Anfangszeitpunkt der Zeitschleife. </w:t>
+        <w:t>Während die Zeit in der Gegenwart linear verläuft, befindet sich die Vergangenheit in einer sich immer weiter wiederholenden Zeitschleife.</w:t>
+      </w:r>
+    </w:p>
+    <w:p>
+      <w:r>
+        <w:t>Wenn der Spieler zum ersten Mal in die Vergangenheit reist, bleibt ihm eine bestimmte Zeit bis zu</w:t>
+      </w:r>
+      <w:r>
+        <w:t xml:space="preserve">m Eintritt der </w:t>
+      </w:r>
+      <w:r>
+        <w:t xml:space="preserve">Katastrophe - Dies ist der Anfangszeitpunkt der Zeitschleife. </w:t>
       </w:r>
     </w:p>
     <w:p>
@@ -806,64 +769,28 @@
     </w:p>
     <w:p>
       <w:r>
-        <w:t>Immer wenn der Spieler sich in der Vergangenheit aufhält</w:t>
-      </w:r>
-      <w:r>
-        <w:t>,</w:t>
-      </w:r>
-      <w:r>
-        <w:t xml:space="preserve"> läuft dort die</w:t>
-      </w:r>
-      <w:r>
-        <w:t>se</w:t>
-      </w:r>
-      <w:r>
-        <w:t xml:space="preserve"> Zeit ab</w:t>
-      </w:r>
-      <w:r>
-        <w:t>.</w:t>
-      </w:r>
-    </w:p>
-    <w:p>
-      <w:r>
-        <w:t>Der Eintritt der Katastrophe kennzeichnet den</w:t>
-      </w:r>
-      <w:r>
-        <w:t xml:space="preserve"> En</w:t>
-      </w:r>
-      <w:r>
-        <w:t>d</w:t>
-      </w:r>
-      <w:r>
-        <w:t xml:space="preserve">zeitpunkt der </w:t>
-      </w:r>
-      <w:r>
-        <w:t>Schleife, welche den Spieler in die Gegenwart bringt.</w:t>
-      </w:r>
-    </w:p>
-    <w:p>
-      <w:r>
-        <w:t>Reist der Spieler erneut in die Vergangenheit wird er wieder an den Anfang</w:t>
-      </w:r>
-      <w:r>
-        <w:t>s</w:t>
-      </w:r>
-      <w:r>
-        <w:t xml:space="preserve">zeitpunkt der </w:t>
-      </w:r>
-      <w:r>
-        <w:t>Schleife</w:t>
-      </w:r>
-      <w:r>
-        <w:t xml:space="preserve"> gebracht.</w:t>
-      </w:r>
-    </w:p>
-    <w:p>
-      <w:r>
-        <w:t>Der Spieler kann Informationen und Gegenstände aus der Vergangenheit mitnehmen. Er kann sie in der Gegenwart und in derselben oder späteren Iterationen der Schleife nutze</w:t>
-      </w:r>
-      <w:r>
-        <w:t>n.</w:t>
+        <w:t xml:space="preserve">Immer wenn der Spieler sich in der Vergangenheit aufhält, läuft dort </w:t>
+      </w:r>
+      <w:r>
+        <w:t>die</w:t>
+      </w:r>
+      <w:r>
+        <w:t xml:space="preserve"> Zeit ab.</w:t>
+      </w:r>
+    </w:p>
+    <w:p>
+      <w:r>
+        <w:t>Der Eintritt der Katastrophe kennzeichnet den Endzeitpunkt der Schleife, welche den Spieler in die Gegenwart bringt.</w:t>
+      </w:r>
+    </w:p>
+    <w:p>
+      <w:r>
+        <w:t>Reist der Spieler erneut in die Vergangenheit wird er wieder an den Anfangszeitpunkt der Schleife gebracht.</w:t>
+      </w:r>
+    </w:p>
+    <w:p>
+      <w:r>
+        <w:t>Der Spieler kann Informationen und Gegenstände aus der Vergangenheit mitnehmen. Er kann sie in der Gegenwart und in derselben oder späteren Iterationen der Schleife nutzen.</w:t>
       </w:r>
     </w:p>
     <w:p/>
@@ -882,7 +809,22 @@
     </w:p>
     <w:p>
       <w:r>
-        <w:t>Da in der Gegenwart die Luft kontaminiert ist, muss der Spieler eine Atemmaske tragen. Diese benötigt Sauerstoffflaschen/-filter, welche regelmäßig aufgefüllt oder ausgetauscht werden müssen.</w:t>
+        <w:t>In</w:t>
+      </w:r>
+      <w:r>
+        <w:t xml:space="preserve"> der Gegenwart</w:t>
+      </w:r>
+      <w:r>
+        <w:t xml:space="preserve"> ist</w:t>
+      </w:r>
+      <w:r>
+        <w:t xml:space="preserve"> die Luft kontaminiert,</w:t>
+      </w:r>
+      <w:r>
+        <w:t xml:space="preserve"> deshalb</w:t>
+      </w:r>
+      <w:r>
+        <w:t xml:space="preserve"> muss der Spieler eine Atemmaske tragen. Diese benötigt Sauerstoffflaschen/-filter, welche regelmäßig aufgefüllt oder ausgetauscht werden müssen.</w:t>
       </w:r>
     </w:p>
     <w:p>
@@ -984,12 +926,24 @@
         <w:pStyle w:val="Heading2"/>
       </w:pPr>
       <w:r>
-        <w:t>(potenzielle) Konflikte, absehbare Schwierigkeiten</w:t>
-      </w:r>
-    </w:p>
-    <w:p>
-      <w:r>
-        <w:t>Mehrere Gruppenmitglieder haben wenig/noch nie mit Unity gearbeitet, wodurch keine genau abschätzbare Einarbeitungszeit bestimmt werden kann. Mindestens zwei Mitglieder haben keinerlei künstlerische Begabung, wodurch viel Arbeit bei unserer Lead Designerin landet.</w:t>
+        <w:t>(</w:t>
+      </w:r>
+      <w:r>
+        <w:t>Po</w:t>
+      </w:r>
+      <w:r>
+        <w:t>tenzielle) Konflikte, absehbare Schwierigkeiten</w:t>
+      </w:r>
+    </w:p>
+    <w:p>
+      <w:r>
+        <w:t>Mehrere Gruppenmitglieder haben wenig/noch nie mit Unity gearbeitet, wodurch keine genau abschätzbare Einarbeitungszeit bestimmt werden kann. Mindestens zwei Mitglieder haben keinerlei künstlerische Begabung, wodurch viel Arbeit bei unserer Lead Designerin lande</w:t>
+      </w:r>
+      <w:r>
+        <w:t>n wird</w:t>
+      </w:r>
+      <w:r>
+        <w:t>.</w:t>
       </w:r>
     </w:p>
     <w:p>
@@ -997,15 +951,38 @@
         <w:t>Falls sich dieser Aufwand nicht stemmen</w:t>
       </w:r>
       <w:r>
-        <w:t xml:space="preserve"> lässt wäre die Nutzung von frei verfügbaren Assets, sowie die Wiederverwendung von bereits vorhandenen Assets, eine sinnvolle Alternative.</w:t>
-      </w:r>
-    </w:p>
-    <w:p>
-      <w:r>
-        <w:t>Zum jetzigen Zeitpunkt sind der Umfang und der Aufwand der Forschung und Entwicklung des Spiels nicht gut einschätzbar, wodurch die genauen Dimensionen des Spiels nicht gänzlich bekannt sind.</w:t>
-      </w:r>
-    </w:p>
-    <w:p/>
+        <w:t xml:space="preserve"> lässt</w:t>
+      </w:r>
+      <w:r>
+        <w:t>,</w:t>
+      </w:r>
+      <w:r>
+        <w:t xml:space="preserve"> wäre die Nutzung von frei verfügbaren Assets, sowie die Wiederverwendung von </w:t>
+      </w:r>
+      <w:r>
+        <w:t>Zeichnungen</w:t>
+      </w:r>
+      <w:r>
+        <w:t>, eine sinnvolle Alternative.</w:t>
+      </w:r>
+    </w:p>
+    <w:p>
+      <w:r>
+        <w:t xml:space="preserve">Zum jetzigen Zeitpunkt sind der Umfang und der Aufwand </w:t>
+      </w:r>
+      <w:r>
+        <w:t>von</w:t>
+      </w:r>
+      <w:r>
+        <w:t xml:space="preserve"> Forschung und Entwicklung des Spiels nicht gut einschätzbar, wodurch die genauen Dimensionen des </w:t>
+      </w:r>
+      <w:r>
+        <w:t>finalen Produktes</w:t>
+      </w:r>
+      <w:r>
+        <w:t xml:space="preserve"> nicht gänzlich bekannt sind.</w:t>
+      </w:r>
+    </w:p>
     <w:p>
       <w:pPr>
         <w:pStyle w:val="Heading2"/>
@@ -1064,8 +1041,38 @@
         <w:t>, Linux?)</w:t>
       </w:r>
     </w:p>
+    <w:p>
+      <w:pPr>
+        <w:pStyle w:val="ListParagraph"/>
+        <w:numPr>
+          <w:ilvl w:val="0"/>
+          <w:numId w:val="5"/>
+        </w:numPr>
+      </w:pPr>
+      <w:r>
+        <w:t xml:space="preserve">Ggf. Namensprüfung: </w:t>
+      </w:r>
+      <w:r>
+        <w:t>„</w:t>
+      </w:r>
+      <w:proofErr w:type="spellStart"/>
+      <w:r>
+        <w:t>Past</w:t>
+      </w:r>
+      <w:proofErr w:type="spellEnd"/>
+      <w:r>
+        <w:t xml:space="preserve"> </w:t>
+      </w:r>
+      <w:proofErr w:type="spellStart"/>
+      <w:r>
+        <w:t>Minutes</w:t>
+      </w:r>
+      <w:proofErr w:type="spellEnd"/>
+      <w:r>
+        <w:t>“</w:t>
+      </w:r>
+    </w:p>
     <w:p/>
-    <w:p/>
     <w:p>
       <w:pPr>
         <w:pStyle w:val="Heading2"/>
@@ -1097,11 +1104,9 @@
       <w:r>
         <w:t xml:space="preserve"> erneuten Spieldurchlauf anregen. </w:t>
       </w:r>
-    </w:p>
-    <w:p>
-      <w:pPr>
-        <w:pStyle w:val="Heading2"/>
-      </w:pPr>
+      <w:r>
+        <w:br/>
+      </w:r>
     </w:p>
     <w:p>
       <w:pPr>
@@ -2338,6 +2343,7 @@
   <w:style w:type="character" w:default="1" w:styleId="DefaultParagraphFont">
     <w:name w:val="Default Paragraph Font"/>
     <w:uiPriority w:val="1"/>
+    <w:semiHidden/>
     <w:unhideWhenUsed/>
   </w:style>
   <w:style w:type="table" w:default="1" w:styleId="TableNormal">
@@ -2933,7 +2939,7 @@
 </file>
 
 <file path=customXml/itemProps1.xml><?xml version="1.0" encoding="utf-8"?>
-<ds:datastoreItem xmlns:ds="http://schemas.openxmlformats.org/officeDocument/2006/customXml" ds:itemID="{AA1055A4-0DC3-4C02-9D6E-E9C7A9C2F1D0}">
+<ds:datastoreItem xmlns:ds="http://schemas.openxmlformats.org/officeDocument/2006/customXml" ds:itemID="{D10F115C-4815-4EC1-9F92-8857C20ADF8C}">
   <ds:schemaRefs>
     <ds:schemaRef ds:uri="http://schemas.openxmlformats.org/officeDocument/2006/bibliography"/>
   </ds:schemaRefs>

</xml_diff>

<commit_message>
Updated GDD according to rework
</commit_message>
<xml_diff>
--- a/Information/GDD.docx
+++ b/Information/GDD.docx
@@ -245,8 +245,6 @@
       <w:r>
         <w:t>Ç</w:t>
       </w:r>
-      <w:bookmarkStart w:id="0" w:name="_GoBack"/>
-      <w:bookmarkEnd w:id="0"/>
       <w:r>
         <w:t>etin, Emre Kaan</w:t>
       </w:r>
@@ -307,18 +305,16 @@
       </w:r>
     </w:p>
     <w:p>
+      <w:pPr>
+        <w:spacing w:after="361"/>
+        <w:ind w:left="-5" w:right="521"/>
+      </w:pPr>
       <w:r>
         <w:t xml:space="preserve">Aufmachung des Spiels wurde von 2D-Spielen wie </w:t>
       </w:r>
       <w:proofErr w:type="spellStart"/>
       <w:r>
-        <w:t>Don</w:t>
-      </w:r>
-      <w:r>
-        <w:t>‘</w:t>
-      </w:r>
-      <w:r>
-        <w:t>t</w:t>
+        <w:t>Don‘t</w:t>
       </w:r>
       <w:proofErr w:type="spellEnd"/>
       <w:r>
@@ -331,13 +327,7 @@
         <w:t>1</w:t>
       </w:r>
       <w:r>
-        <w:t xml:space="preserve"> </w:t>
-      </w:r>
-      <w:r>
-        <w:t>und</w:t>
-      </w:r>
-      <w:r>
-        <w:t xml:space="preserve"> </w:t>
+        <w:t xml:space="preserve"> und </w:t>
       </w:r>
       <w:proofErr w:type="spellStart"/>
       <w:r>
@@ -354,7 +344,7 @@
         <w:t>2</w:t>
       </w:r>
       <w:r>
-        <w:t xml:space="preserve"> inspiriert. Die Kernmechanik (die Fähigkeit zwischen zwei Zeitpunkten hin- und herzureisen) wurde insbesondere durch ein Level von Titanfall 2</w:t>
+        <w:t xml:space="preserve"> inspiriert. Die Kernmechanik (die Fähigkeit zwischen zwei Zeitpunkten hin- und herzureisen), sowie das Science-Fiction Setting, wurden insbesondere durch ein Level von Titanfall 2</w:t>
       </w:r>
       <w:r>
         <w:rPr>
@@ -367,17 +357,11 @@
       </w:r>
       <w:proofErr w:type="gramStart"/>
       <w:r>
-        <w:t>der namensgebenden Titan</w:t>
-      </w:r>
-      <w:r>
-        <w:t>s</w:t>
+        <w:t>der namensgebenden Titans</w:t>
       </w:r>
       <w:proofErr w:type="gramEnd"/>
       <w:r>
-        <w:t xml:space="preserve"> </w:t>
-      </w:r>
-      <w:r>
-        <w:t>inspiriert. Während in Titanfall 2 diese Fähigkeit (und der darauf aufbauende „Phase Shift“)</w:t>
+        <w:t xml:space="preserve"> inspiriert. Während in Titanfall 2 diese Fähigkeit (und der darauf aufbauende „Phase Shift“)</w:t>
       </w:r>
       <w:r>
         <w:rPr>
@@ -386,22 +370,15 @@
         <w:t>4</w:t>
       </w:r>
       <w:r>
-        <w:t xml:space="preserve"> hauptsächlich zum Lösen von Jump-and-Runs bzw. zum Vermeiden von Beschuss verwendet wird, hat die Verwendung keinerlei Auswirkung auf die Story. Ziel unseres Spiels ist es, diese Mechanik als Lösungsstrategie in einer nicht-linearen Story zu verwenden</w:t>
-      </w:r>
-      <w:r>
-        <w:t xml:space="preserve">. Im Gegensatz zu Titanfall 2 bringt </w:t>
-      </w:r>
-      <w:r>
-        <w:t>der Einsatz der</w:t>
-      </w:r>
-      <w:r>
-        <w:t xml:space="preserve"> Fähigkeit </w:t>
-      </w:r>
-      <w:r>
-        <w:t>Nachteile mit sich</w:t>
-      </w:r>
-      <w:r>
-        <w:t>.</w:t>
+        <w:t xml:space="preserve"> hauptsächlich zum Lösen von Jump-and-Runs bzw. zum Vermeiden von Beschuss verwendet wird, hat die Verwendung keinerlei Auswirkung auf die Story. Ziel unseres Spiels ist es, diese Mechanik als Lösungsstrategie in einer nicht-linearen Story zu verwenden. Im Gegensatz zu Titanfall 2 ist der Einsatz der Fähigkeit limitiert (</w:t>
+      </w:r>
+      <w:proofErr w:type="spellStart"/>
+      <w:r>
+        <w:t>Cooldown</w:t>
+      </w:r>
+      <w:proofErr w:type="spellEnd"/>
+      <w:r>
+        <w:t>) und findet innerhalb einer festgelegten Zeitschleife statt (siehe Regeln).</w:t>
       </w:r>
     </w:p>
     <w:p>
@@ -531,15 +508,30 @@
       </w:r>
     </w:p>
     <w:p>
+      <w:pPr>
+        <w:spacing w:after="269"/>
+        <w:ind w:left="-5" w:right="521"/>
+      </w:pPr>
       <w:r>
         <w:t>Das Spiel richtet sich in erster Linie an Personen der jugendlichen und älteren Altersklassen mit einiger Spielerfahrung, die sich für Survival- und Actionspiele mit Puzzleelementen interessieren. Die Spieler sollten ein Interesse am Erforschen einer neuen Welt mitbringen.</w:t>
       </w:r>
+      <w:r>
+        <w:br/>
+        <w:t>Wir sehen ein Mindestalter von 12 bis 16 Jahren voraus, aufgrund des fiktiven Settings und dem kampforientiertem Gameplay.</w:t>
+      </w:r>
+      <w:r>
+        <w:br/>
+      </w:r>
+      <w:r>
+        <w:br/>
+      </w:r>
     </w:p>
     <w:p>
       <w:pPr>
         <w:pStyle w:val="Heading2"/>
       </w:pPr>
       <w:r>
+        <w:lastRenderedPageBreak/>
         <w:t>Gegenstand und Ziel des Spiels</w:t>
       </w:r>
     </w:p>
@@ -577,7 +569,6 @@
         <w:pStyle w:val="Heading2"/>
       </w:pPr>
       <w:r>
-        <w:lastRenderedPageBreak/>
         <w:t>Abläufe</w:t>
       </w:r>
     </w:p>
@@ -747,45 +738,60 @@
       </w:r>
     </w:p>
     <w:p>
-      <w:r>
-        <w:t>Während die Zeit in der Gegenwart linear verläuft, befindet sich die Vergangenheit in einer sich immer weiter wiederholenden Zeitschleife.</w:t>
-      </w:r>
-    </w:p>
-    <w:p>
-      <w:r>
-        <w:t>Wenn der Spieler zum ersten Mal in die Vergangenheit reist, bleibt ihm eine bestimmte Zeit bis zu</w:t>
-      </w:r>
-      <w:r>
-        <w:t xml:space="preserve">m Eintritt der </w:t>
-      </w:r>
-      <w:r>
-        <w:t xml:space="preserve">Katastrophe - Dies ist der Anfangszeitpunkt der Zeitschleife. </w:t>
-      </w:r>
-    </w:p>
-    <w:p>
-      <w:r>
-        <w:t xml:space="preserve">Der Spieler kann beliebig zwischen der Gegenwart und der Vergangenheit wechseln. </w:t>
-      </w:r>
-    </w:p>
-    <w:p>
-      <w:r>
-        <w:t xml:space="preserve">Immer wenn der Spieler sich in der Vergangenheit aufhält, läuft dort </w:t>
-      </w:r>
-      <w:r>
-        <w:t>die</w:t>
-      </w:r>
-      <w:r>
-        <w:t xml:space="preserve"> Zeit ab.</w:t>
-      </w:r>
-    </w:p>
-    <w:p>
-      <w:r>
-        <w:t>Der Eintritt der Katastrophe kennzeichnet den Endzeitpunkt der Schleife, welche den Spieler in die Gegenwart bringt.</w:t>
-      </w:r>
-    </w:p>
-    <w:p>
-      <w:r>
-        <w:t>Reist der Spieler erneut in die Vergangenheit wird er wieder an den Anfangszeitpunkt der Schleife gebracht.</w:t>
+      <w:pPr>
+        <w:ind w:left="-5" w:right="521"/>
+      </w:pPr>
+      <w:r>
+        <w:t xml:space="preserve">Während die Zeit in der Gegenwart linear verläuft, befindet sich die Vergangenheit in einer sich immer weiter wiederholenden Zeitschleife. </w:t>
+      </w:r>
+    </w:p>
+    <w:p>
+      <w:pPr>
+        <w:ind w:left="-5" w:right="521"/>
+      </w:pPr>
+      <w:r>
+        <w:t xml:space="preserve">Wenn der Spieler zum ersten Mal in die Vergangenheit reist, bleibt ihm eine bestimmte Zeit bis zum Eintritt der Katastrophe - Dies ist der Anfangszeitpunkt der Zeitschleife.  </w:t>
+      </w:r>
+    </w:p>
+    <w:p>
+      <w:pPr>
+        <w:ind w:left="-5" w:right="521"/>
+      </w:pPr>
+      <w:r>
+        <w:t xml:space="preserve">Der Spieler kann beliebig zwischen der Gegenwart und der Vergangenheit wechseln.  </w:t>
+      </w:r>
+    </w:p>
+    <w:p>
+      <w:pPr>
+        <w:ind w:left="-5" w:right="521"/>
+      </w:pPr>
+      <w:r>
+        <w:t xml:space="preserve">Immer wenn der Spieler sich in der Vergangenheit aufhält, läuft dort die Zeit ab. </w:t>
+      </w:r>
+    </w:p>
+    <w:p>
+      <w:pPr>
+        <w:ind w:left="-5" w:right="521"/>
+      </w:pPr>
+      <w:r>
+        <w:t xml:space="preserve">Der Eintritt der Katastrophe kennzeichnet den Endzeitpunkt der Schleife, welche den Spieler in die Gegenwart bringt. </w:t>
+      </w:r>
+    </w:p>
+    <w:p>
+      <w:pPr>
+        <w:ind w:left="-5" w:right="521"/>
+      </w:pPr>
+      <w:r>
+        <w:t xml:space="preserve">Reist der Spieler erneut in die Vergangenheit wird er wieder an den Anfangszeitpunkt der Schleife gebracht. </w:t>
+      </w:r>
+    </w:p>
+    <w:p>
+      <w:pPr>
+        <w:ind w:left="-5" w:right="521"/>
+      </w:pPr>
+      <w:r>
+        <w:lastRenderedPageBreak/>
+        <w:t xml:space="preserve">Der Spieler kann Informationen und Gegenstände aus der Vergangenheit mitnehmen. Er kann sie in der Gegenwart und in derselben oder späteren Iterationen der Schleife nutzen. </w:t>
       </w:r>
     </w:p>
     <w:p>
@@ -793,7 +799,10 @@
         <w:t>Der Spieler kann Informationen und Gegenstände aus der Vergangenheit mitnehmen. Er kann sie in der Gegenwart und in derselben oder späteren Iterationen der Schleife nutzen.</w:t>
       </w:r>
     </w:p>
-    <w:p/>
+    <w:p>
+      <w:bookmarkStart w:id="0" w:name="_GoBack"/>
+      <w:bookmarkEnd w:id="0"/>
+    </w:p>
     <w:p>
       <w:pPr>
         <w:rPr>
@@ -834,7 +843,6 @@
     </w:p>
     <w:p>
       <w:r>
-        <w:lastRenderedPageBreak/>
         <w:br/>
       </w:r>
       <w:r>
@@ -1134,6 +1142,7 @@
     </w:p>
     <w:p>
       <w:r>
+        <w:lastRenderedPageBreak/>
         <w:t xml:space="preserve">2: </w:t>
       </w:r>
       <w:hyperlink r:id="rId9" w:history="1">
@@ -2939,7 +2948,7 @@
 </file>
 
 <file path=customXml/itemProps1.xml><?xml version="1.0" encoding="utf-8"?>
-<ds:datastoreItem xmlns:ds="http://schemas.openxmlformats.org/officeDocument/2006/customXml" ds:itemID="{D10F115C-4815-4EC1-9F92-8857C20ADF8C}">
+<ds:datastoreItem xmlns:ds="http://schemas.openxmlformats.org/officeDocument/2006/customXml" ds:itemID="{A47A4EE6-E9FB-484F-8A69-CA835C16F53B}">
   <ds:schemaRefs>
     <ds:schemaRef ds:uri="http://schemas.openxmlformats.org/officeDocument/2006/bibliography"/>
   </ds:schemaRefs>

</xml_diff>